<commit_message>
adicionada classe evento na função Build e adicionada classe label no html
</commit_message>
<xml_diff>
--- a/Docum_CaeserCipher.docx
+++ b/Docum_CaeserCipher.docx
@@ -38,6 +38,41 @@
         </w:rPr>
         <w:t>Cifra de Cesar</w:t>
       </w:r>
+    </w:p>
+    <w:p>
+      <w:pPr>
+        <w:rPr>
+          <w:rFonts w:ascii="Lucida Calligraphy" w:hAnsi="Lucida Calligraphy"/>
+        </w:rPr>
+      </w:pPr>
+      <w:r>
+        <w:rPr>
+          <w:rFonts w:ascii="Lucida Calligraphy" w:hAnsi="Lucida Calligraphy"/>
+        </w:rPr>
+        <w:t xml:space="preserve">Imagem colorida url: </w:t>
+      </w:r>
+      <w:hyperlink r:id="rId4" w:history="1">
+        <w:r>
+          <w:rPr>
+            <w:rStyle w:val="Hyperlink"/>
+            <w:rFonts w:ascii="Lucida Calligraphy" w:hAnsi="Lucida Calligraphy"/>
+          </w:rPr>
+          <w:t>https://www.google.com/search?q=imagem+matrix&amp;tbm=isch&amp;tbs=rimg:CdrCTNDOyzDYIjhmRhx_100SZENOfgOBEEWvTvGFBfPhCEtzRXyFgoCYhzBv8-2Za0HBDtTyWoWmYhJBNyM_1PgtcVVCoSCWZGHH_1TRJkQEX0clZPMggXbKhIJ05-A4EQRa9MRYBDmEzPxFwgqEgm8YUF8-EIS3BGJKSBsgl6zUSoSCdFfIWCgJiHMEZgl86mkRV75KhIJG_1z7ZlrQcEMR5OIQlQohOhAqEgm1PJahaZiEkBF_1MyrzsptvrioSCU3Iz8-C1xVUEe-n_1h6cPIzW&amp;tbo=u&amp;sa=X&amp;ved=2ahUKEwjV3vD60ZjgAhWOE7kGHWNIBV0Q9C96BAgBEBs&amp;biw=1366&amp;bih=577&amp;dpr=1#imgrc=DXx5_00AA_M7cM</w:t>
+        </w:r>
+      </w:hyperlink>
+      <w:r>
+        <w:rPr>
+          <w:rFonts w:ascii="Lucida Calligraphy" w:hAnsi="Lucida Calligraphy"/>
+        </w:rPr>
+        <w:t>:</w:t>
+      </w:r>
+    </w:p>
+    <w:p>
+      <w:pPr>
+        <w:rPr>
+          <w:rFonts w:ascii="Lucida Calligraphy" w:hAnsi="Lucida Calligraphy"/>
+        </w:rPr>
+      </w:pPr>
       <w:bookmarkStart w:id="0" w:name="_GoBack"/>
       <w:bookmarkEnd w:id="0"/>
     </w:p>
@@ -476,6 +511,29 @@
     <w:semiHidden/>
     <w:unhideWhenUsed/>
   </w:style>
+  <w:style w:type="character" w:styleId="Hyperlink">
+    <w:name w:val="Hyperlink"/>
+    <w:basedOn w:val="DefaultParagraphFont"/>
+    <w:uiPriority w:val="99"/>
+    <w:unhideWhenUsed/>
+    <w:rsid w:val="006E6CD4"/>
+    <w:rPr>
+      <w:color w:val="0563C1" w:themeColor="hyperlink"/>
+      <w:u w:val="single"/>
+    </w:rPr>
+  </w:style>
+  <w:style w:type="character" w:styleId="UnresolvedMention">
+    <w:name w:val="Unresolved Mention"/>
+    <w:basedOn w:val="DefaultParagraphFont"/>
+    <w:uiPriority w:val="99"/>
+    <w:semiHidden/>
+    <w:unhideWhenUsed/>
+    <w:rsid w:val="006E6CD4"/>
+    <w:rPr>
+      <w:color w:val="605E5C"/>
+      <w:shd w:val="clear" w:color="auto" w:fill="E1DFDD"/>
+    </w:rPr>
+  </w:style>
 </w:styles>
 </file>
 

</xml_diff>